<commit_message>
Tilføjede titel og gruppenavn
</commit_message>
<xml_diff>
--- a/Projektformulering.docx
+++ b/Projektformulering.docx
@@ -3,28 +3,38 @@
 <w:document xmlns:wpc="http://schemas.microsoft.com/office/word/2010/wordprocessingCanvas" xmlns:cx="http://schemas.microsoft.com/office/drawing/2014/chartex" xmlns:cx1="http://schemas.microsoft.com/office/drawing/2015/9/8/chartex" xmlns:cx2="http://schemas.microsoft.com/office/drawing/2015/10/21/chartex" xmlns:cx3="http://schemas.microsoft.com/office/drawing/2016/5/9/chartex" xmlns:cx4="http://schemas.microsoft.com/office/drawing/2016/5/10/chartex" xmlns:cx5="http://schemas.microsoft.com/office/drawing/2016/5/11/chartex" xmlns:cx6="http://schemas.microsoft.com/office/drawing/2016/5/12/chartex" xmlns:cx7="http://schemas.microsoft.com/office/drawing/2016/5/13/chartex" xmlns:cx8="http://schemas.microsoft.com/office/drawing/2016/5/14/chartex" xmlns:mc="http://schemas.openxmlformats.org/markup-compatibility/2006" xmlns:aink="http://schemas.microsoft.com/office/drawing/2016/ink" xmlns:am3d="http://schemas.microsoft.com/office/drawing/2017/model3d" xmlns:o="urn:schemas-microsoft-com:office:office" xmlns:r="http://schemas.openxmlformats.org/officeDocument/2006/relationships" xmlns:m="http://schemas.openxmlformats.org/officeDocument/2006/math" xmlns:v="urn:schemas-microsoft-com:vml" xmlns:wp14="http://schemas.microsoft.com/office/word/2010/wordprocessingDrawing" xmlns:wp="http://schemas.openxmlformats.org/drawingml/2006/wordprocessingDrawing" xmlns:w10="urn:schemas-microsoft-com:office:word" xmlns:w="http://schemas.openxmlformats.org/wordprocessingml/2006/main" xmlns:w14="http://schemas.microsoft.com/office/word/2010/wordml" xmlns:w15="http://schemas.microsoft.com/office/word/2012/wordml" xmlns:w16cid="http://schemas.microsoft.com/office/word/2016/wordml/cid" xmlns:w16se="http://schemas.microsoft.com/office/word/2015/wordml/symex" xmlns:wpg="http://schemas.microsoft.com/office/word/2010/wordprocessingGroup" xmlns:wpi="http://schemas.microsoft.com/office/word/2010/wordprocessingInk" xmlns:wne="http://schemas.microsoft.com/office/word/2006/wordml" xmlns:wps="http://schemas.microsoft.com/office/word/2010/wordprocessingShape" mc:Ignorable="w14 w15 w16se w16cid wp14">
   <w:body>
     <w:p>
-      <w:r>
-        <w:t>Der skal designes og implementeres et chatsystem som en Windows applikation. Brugeren kan oprette sig med et brugernavn og et kodeord gennem brugergrænsefladen. Herefter kan brugeren logge på med sit brugernavn og kodeord. Brugeren kan søge efter andre brugere og tilføje dem som venner. Herefter kan man indgå i en privat chat med sine venner.</w:t>
-      </w:r>
-      <w:r>
-        <w:t xml:space="preserve"> Her skal der være en historik, så man kan se tidligere beskeder der er sendt, efter sessionen er afsluttet.</w:t>
-      </w:r>
-      <w:r>
-        <w:t xml:space="preserve"> </w:t>
-      </w:r>
-      <w:r>
-        <w:t xml:space="preserve">Brugeren kan redigere sin profil, med en beskrivelse af sig selv og et billede. Man kan tilføje brugerdefinerede tags til sin profil, så andre brugere kan finde folk med tags efter interesse. </w:t>
-      </w:r>
-      <w:r>
-        <w:br/>
-      </w:r>
-      <w:r>
-        <w:br/>
-      </w:r>
+      <w:pPr>
+        <w:pStyle w:val="Title"/>
+        <w:jc w:val="center"/>
+      </w:pPr>
+      <w:r>
+        <w:t>Projektformulering</w:t>
+      </w:r>
+    </w:p>
+    <w:p>
       <w:bookmarkStart w:id="0" w:name="_GoBack"/>
       <w:bookmarkEnd w:id="0"/>
+      <w:r>
+        <w:t>Der skal designes og implementeres et chatsystem som en Windows applikation. Brugeren kan oprette sig med et brugernavn og et kodeord gennem brugergrænsefladen. Herefter kan brugeren logge på med sit brugernavn og kodeord. Brugeren kan søge efter andre brugere og tilføje dem som venner. Herefter kan man indgå i en privat chat med sine venner.</w:t>
+      </w:r>
+      <w:r>
+        <w:t xml:space="preserve"> Her skal der være en historik, så man kan se tidligere beskeder der er sendt, efter sessionen er afsluttet.</w:t>
+      </w:r>
+      <w:r>
+        <w:t xml:space="preserve"> </w:t>
+      </w:r>
+      <w:r>
+        <w:t xml:space="preserve">Brugeren kan redigere sin profil, med en beskrivelse af sig selv og et billede. Man kan tilføje brugerdefinerede tags til sin profil, så andre brugere kan finde folk med tags efter interesse. </w:t>
+      </w:r>
+      <w:r>
+        <w:br/>
+      </w:r>
+      <w:r>
+        <w:br/>
+      </w:r>
     </w:p>
     <w:sectPr>
+      <w:headerReference w:type="default" r:id="rId6"/>
       <w:pgSz w:w="11906" w:h="16838"/>
       <w:pgMar w:top="1701" w:right="1134" w:bottom="1701" w:left="1134" w:header="708" w:footer="708" w:gutter="0"/>
       <w:cols w:space="708"/>
@@ -32,6 +42,87 @@
     </w:sectPr>
   </w:body>
 </w:document>
+</file>
+
+<file path=word/endnotes.xml><?xml version="1.0" encoding="utf-8"?>
+<w:endnotes xmlns:wpc="http://schemas.microsoft.com/office/word/2010/wordprocessingCanvas" xmlns:cx="http://schemas.microsoft.com/office/drawing/2014/chartex" xmlns:cx1="http://schemas.microsoft.com/office/drawing/2015/9/8/chartex" xmlns:cx2="http://schemas.microsoft.com/office/drawing/2015/10/21/chartex" xmlns:cx3="http://schemas.microsoft.com/office/drawing/2016/5/9/chartex" xmlns:cx4="http://schemas.microsoft.com/office/drawing/2016/5/10/chartex" xmlns:cx5="http://schemas.microsoft.com/office/drawing/2016/5/11/chartex" xmlns:cx6="http://schemas.microsoft.com/office/drawing/2016/5/12/chartex" xmlns:cx7="http://schemas.microsoft.com/office/drawing/2016/5/13/chartex" xmlns:cx8="http://schemas.microsoft.com/office/drawing/2016/5/14/chartex" xmlns:mc="http://schemas.openxmlformats.org/markup-compatibility/2006" xmlns:aink="http://schemas.microsoft.com/office/drawing/2016/ink" xmlns:am3d="http://schemas.microsoft.com/office/drawing/2017/model3d" xmlns:o="urn:schemas-microsoft-com:office:office" xmlns:r="http://schemas.openxmlformats.org/officeDocument/2006/relationships" xmlns:m="http://schemas.openxmlformats.org/officeDocument/2006/math" xmlns:v="urn:schemas-microsoft-com:vml" xmlns:wp14="http://schemas.microsoft.com/office/word/2010/wordprocessingDrawing" xmlns:wp="http://schemas.openxmlformats.org/drawingml/2006/wordprocessingDrawing" xmlns:w10="urn:schemas-microsoft-com:office:word" xmlns:w="http://schemas.openxmlformats.org/wordprocessingml/2006/main" xmlns:w14="http://schemas.microsoft.com/office/word/2010/wordml" xmlns:w15="http://schemas.microsoft.com/office/word/2012/wordml" xmlns:w16cid="http://schemas.microsoft.com/office/word/2016/wordml/cid" xmlns:w16se="http://schemas.microsoft.com/office/word/2015/wordml/symex" xmlns:wpg="http://schemas.microsoft.com/office/word/2010/wordprocessingGroup" xmlns:wpi="http://schemas.microsoft.com/office/word/2010/wordprocessingInk" xmlns:wne="http://schemas.microsoft.com/office/word/2006/wordml" xmlns:wps="http://schemas.microsoft.com/office/word/2010/wordprocessingShape" mc:Ignorable="w14 w15 w16se w16cid wp14">
+  <w:endnote w:type="separator" w:id="-1">
+    <w:p>
+      <w:pPr>
+        <w:spacing w:after="0" w:line="240" w:lineRule="auto"/>
+      </w:pPr>
+      <w:r>
+        <w:separator/>
+      </w:r>
+    </w:p>
+  </w:endnote>
+  <w:endnote w:type="continuationSeparator" w:id="0">
+    <w:p>
+      <w:pPr>
+        <w:spacing w:after="0" w:line="240" w:lineRule="auto"/>
+      </w:pPr>
+      <w:r>
+        <w:continuationSeparator/>
+      </w:r>
+    </w:p>
+  </w:endnote>
+</w:endnotes>
+</file>
+
+<file path=word/footnotes.xml><?xml version="1.0" encoding="utf-8"?>
+<w:footnotes xmlns:wpc="http://schemas.microsoft.com/office/word/2010/wordprocessingCanvas" xmlns:cx="http://schemas.microsoft.com/office/drawing/2014/chartex" xmlns:cx1="http://schemas.microsoft.com/office/drawing/2015/9/8/chartex" xmlns:cx2="http://schemas.microsoft.com/office/drawing/2015/10/21/chartex" xmlns:cx3="http://schemas.microsoft.com/office/drawing/2016/5/9/chartex" xmlns:cx4="http://schemas.microsoft.com/office/drawing/2016/5/10/chartex" xmlns:cx5="http://schemas.microsoft.com/office/drawing/2016/5/11/chartex" xmlns:cx6="http://schemas.microsoft.com/office/drawing/2016/5/12/chartex" xmlns:cx7="http://schemas.microsoft.com/office/drawing/2016/5/13/chartex" xmlns:cx8="http://schemas.microsoft.com/office/drawing/2016/5/14/chartex" xmlns:mc="http://schemas.openxmlformats.org/markup-compatibility/2006" xmlns:aink="http://schemas.microsoft.com/office/drawing/2016/ink" xmlns:am3d="http://schemas.microsoft.com/office/drawing/2017/model3d" xmlns:o="urn:schemas-microsoft-com:office:office" xmlns:r="http://schemas.openxmlformats.org/officeDocument/2006/relationships" xmlns:m="http://schemas.openxmlformats.org/officeDocument/2006/math" xmlns:v="urn:schemas-microsoft-com:vml" xmlns:wp14="http://schemas.microsoft.com/office/word/2010/wordprocessingDrawing" xmlns:wp="http://schemas.openxmlformats.org/drawingml/2006/wordprocessingDrawing" xmlns:w10="urn:schemas-microsoft-com:office:word" xmlns:w="http://schemas.openxmlformats.org/wordprocessingml/2006/main" xmlns:w14="http://schemas.microsoft.com/office/word/2010/wordml" xmlns:w15="http://schemas.microsoft.com/office/word/2012/wordml" xmlns:w16cid="http://schemas.microsoft.com/office/word/2016/wordml/cid" xmlns:w16se="http://schemas.microsoft.com/office/word/2015/wordml/symex" xmlns:wpg="http://schemas.microsoft.com/office/word/2010/wordprocessingGroup" xmlns:wpi="http://schemas.microsoft.com/office/word/2010/wordprocessingInk" xmlns:wne="http://schemas.microsoft.com/office/word/2006/wordml" xmlns:wps="http://schemas.microsoft.com/office/word/2010/wordprocessingShape" mc:Ignorable="w14 w15 w16se w16cid wp14">
+  <w:footnote w:type="separator" w:id="-1">
+    <w:p>
+      <w:pPr>
+        <w:spacing w:after="0" w:line="240" w:lineRule="auto"/>
+      </w:pPr>
+      <w:r>
+        <w:separator/>
+      </w:r>
+    </w:p>
+  </w:footnote>
+  <w:footnote w:type="continuationSeparator" w:id="0">
+    <w:p>
+      <w:pPr>
+        <w:spacing w:after="0" w:line="240" w:lineRule="auto"/>
+      </w:pPr>
+      <w:r>
+        <w:continuationSeparator/>
+      </w:r>
+    </w:p>
+  </w:footnote>
+</w:footnotes>
+</file>
+
+<file path=word/header1.xml><?xml version="1.0" encoding="utf-8"?>
+<w:hdr xmlns:wpc="http://schemas.microsoft.com/office/word/2010/wordprocessingCanvas" xmlns:cx="http://schemas.microsoft.com/office/drawing/2014/chartex" xmlns:cx1="http://schemas.microsoft.com/office/drawing/2015/9/8/chartex" xmlns:cx2="http://schemas.microsoft.com/office/drawing/2015/10/21/chartex" xmlns:cx3="http://schemas.microsoft.com/office/drawing/2016/5/9/chartex" xmlns:cx4="http://schemas.microsoft.com/office/drawing/2016/5/10/chartex" xmlns:cx5="http://schemas.microsoft.com/office/drawing/2016/5/11/chartex" xmlns:cx6="http://schemas.microsoft.com/office/drawing/2016/5/12/chartex" xmlns:cx7="http://schemas.microsoft.com/office/drawing/2016/5/13/chartex" xmlns:cx8="http://schemas.microsoft.com/office/drawing/2016/5/14/chartex" xmlns:mc="http://schemas.openxmlformats.org/markup-compatibility/2006" xmlns:aink="http://schemas.microsoft.com/office/drawing/2016/ink" xmlns:am3d="http://schemas.microsoft.com/office/drawing/2017/model3d" xmlns:o="urn:schemas-microsoft-com:office:office" xmlns:r="http://schemas.openxmlformats.org/officeDocument/2006/relationships" xmlns:m="http://schemas.openxmlformats.org/officeDocument/2006/math" xmlns:v="urn:schemas-microsoft-com:vml" xmlns:wp14="http://schemas.microsoft.com/office/word/2010/wordprocessingDrawing" xmlns:wp="http://schemas.openxmlformats.org/drawingml/2006/wordprocessingDrawing" xmlns:w10="urn:schemas-microsoft-com:office:word" xmlns:w="http://schemas.openxmlformats.org/wordprocessingml/2006/main" xmlns:w14="http://schemas.microsoft.com/office/word/2010/wordml" xmlns:w15="http://schemas.microsoft.com/office/word/2012/wordml" xmlns:w16cid="http://schemas.microsoft.com/office/word/2016/wordml/cid" xmlns:w16se="http://schemas.microsoft.com/office/word/2015/wordml/symex" xmlns:wpg="http://schemas.microsoft.com/office/word/2010/wordprocessingGroup" xmlns:wpi="http://schemas.microsoft.com/office/word/2010/wordprocessingInk" xmlns:wne="http://schemas.microsoft.com/office/word/2006/wordml" xmlns:wps="http://schemas.microsoft.com/office/word/2010/wordprocessingShape" mc:Ignorable="w14 w15 w16se w16cid wp14">
+  <w:p>
+    <w:pPr>
+      <w:pStyle w:val="Header"/>
+      <w:rPr>
+        <w:lang w:val="en-GB"/>
+      </w:rPr>
+    </w:pPr>
+    <w:r>
+      <w:rPr>
+        <w:lang w:val="en-GB"/>
+      </w:rPr>
+      <w:t>I4-PRJ4</w:t>
+    </w:r>
+    <w:r>
+      <w:ptab w:relativeTo="margin" w:alignment="center" w:leader="none"/>
+    </w:r>
+    <w:r>
+      <w:t>Gruppe 6</w:t>
+    </w:r>
+    <w:r>
+      <w:ptab w:relativeTo="margin" w:alignment="right" w:leader="none"/>
+    </w:r>
+    <w:r>
+      <w:t>01.02.2018</w:t>
+    </w:r>
+  </w:p>
+</w:hdr>
 </file>
 
 <file path=word/styles.xml><?xml version="1.0" encoding="utf-8"?>
@@ -432,13 +523,13 @@
     <w:name w:val="Normal"/>
     <w:qFormat/>
   </w:style>
-  <w:style w:type="character" w:default="1" w:styleId="Standardskrifttypeiafsnit">
+  <w:style w:type="character" w:default="1" w:styleId="DefaultParagraphFont">
     <w:name w:val="Default Paragraph Font"/>
     <w:uiPriority w:val="1"/>
     <w:semiHidden/>
     <w:unhideWhenUsed/>
   </w:style>
-  <w:style w:type="table" w:default="1" w:styleId="Tabel-Normal">
+  <w:style w:type="table" w:default="1" w:styleId="TableNormal">
     <w:name w:val="Normal Table"/>
     <w:uiPriority w:val="99"/>
     <w:semiHidden/>
@@ -453,11 +544,89 @@
       </w:tblCellMar>
     </w:tblPr>
   </w:style>
-  <w:style w:type="numbering" w:default="1" w:styleId="Ingenoversigt">
+  <w:style w:type="numbering" w:default="1" w:styleId="NoList">
     <w:name w:val="No List"/>
     <w:uiPriority w:val="99"/>
     <w:semiHidden/>
     <w:unhideWhenUsed/>
+  </w:style>
+  <w:style w:type="paragraph" w:styleId="Title">
+    <w:name w:val="Title"/>
+    <w:basedOn w:val="Normal"/>
+    <w:next w:val="Normal"/>
+    <w:link w:val="TitleChar"/>
+    <w:uiPriority w:val="10"/>
+    <w:qFormat/>
+    <w:rsid w:val="002D3D31"/>
+    <w:pPr>
+      <w:spacing w:after="0" w:line="240" w:lineRule="auto"/>
+      <w:contextualSpacing/>
+    </w:pPr>
+    <w:rPr>
+      <w:rFonts w:asciiTheme="majorHAnsi" w:eastAsiaTheme="majorEastAsia" w:hAnsiTheme="majorHAnsi" w:cstheme="majorBidi"/>
+      <w:spacing w:val="-10"/>
+      <w:kern w:val="28"/>
+      <w:sz w:val="56"/>
+      <w:szCs w:val="56"/>
+    </w:rPr>
+  </w:style>
+  <w:style w:type="character" w:customStyle="1" w:styleId="TitleChar">
+    <w:name w:val="Title Char"/>
+    <w:basedOn w:val="DefaultParagraphFont"/>
+    <w:link w:val="Title"/>
+    <w:uiPriority w:val="10"/>
+    <w:rsid w:val="002D3D31"/>
+    <w:rPr>
+      <w:rFonts w:asciiTheme="majorHAnsi" w:eastAsiaTheme="majorEastAsia" w:hAnsiTheme="majorHAnsi" w:cstheme="majorBidi"/>
+      <w:spacing w:val="-10"/>
+      <w:kern w:val="28"/>
+      <w:sz w:val="56"/>
+      <w:szCs w:val="56"/>
+    </w:rPr>
+  </w:style>
+  <w:style w:type="paragraph" w:styleId="Header">
+    <w:name w:val="header"/>
+    <w:basedOn w:val="Normal"/>
+    <w:link w:val="HeaderChar"/>
+    <w:uiPriority w:val="99"/>
+    <w:unhideWhenUsed/>
+    <w:rsid w:val="002D3D31"/>
+    <w:pPr>
+      <w:tabs>
+        <w:tab w:val="center" w:pos="4513"/>
+        <w:tab w:val="right" w:pos="9026"/>
+      </w:tabs>
+      <w:spacing w:after="0" w:line="240" w:lineRule="auto"/>
+    </w:pPr>
+  </w:style>
+  <w:style w:type="character" w:customStyle="1" w:styleId="HeaderChar">
+    <w:name w:val="Header Char"/>
+    <w:basedOn w:val="DefaultParagraphFont"/>
+    <w:link w:val="Header"/>
+    <w:uiPriority w:val="99"/>
+    <w:rsid w:val="002D3D31"/>
+  </w:style>
+  <w:style w:type="paragraph" w:styleId="Footer">
+    <w:name w:val="footer"/>
+    <w:basedOn w:val="Normal"/>
+    <w:link w:val="FooterChar"/>
+    <w:uiPriority w:val="99"/>
+    <w:unhideWhenUsed/>
+    <w:rsid w:val="002D3D31"/>
+    <w:pPr>
+      <w:tabs>
+        <w:tab w:val="center" w:pos="4513"/>
+        <w:tab w:val="right" w:pos="9026"/>
+      </w:tabs>
+      <w:spacing w:after="0" w:line="240" w:lineRule="auto"/>
+    </w:pPr>
+  </w:style>
+  <w:style w:type="character" w:customStyle="1" w:styleId="FooterChar">
+    <w:name w:val="Footer Char"/>
+    <w:basedOn w:val="DefaultParagraphFont"/>
+    <w:link w:val="Footer"/>
+    <w:uiPriority w:val="99"/>
+    <w:rsid w:val="002D3D31"/>
   </w:style>
 </w:styles>
 </file>

</xml_diff>